<commit_message>
Fix all mistakes, full marks big assignment
</commit_message>
<xml_diff>
--- a/Big Assignment/Big Assignment_Nguyen Xuan Binh_887799.docx
+++ b/Big Assignment/Big Assignment_Nguyen Xuan Binh_887799.docx
@@ -1736,12 +1736,12 @@
           <wp:inline distB="114300" distT="114300" distL="114300" distR="114300">
             <wp:extent cx="3387964" cy="694170"/>
             <wp:effectExtent b="0" l="0" r="0" t="0"/>
-            <wp:docPr id="17" name="image6.png"/>
+            <wp:docPr id="19" name="image9.png"/>
             <a:graphic>
               <a:graphicData uri="http://schemas.openxmlformats.org/drawingml/2006/picture">
                 <pic:pic>
                   <pic:nvPicPr>
-                    <pic:cNvPr id="0" name="image6.png"/>
+                    <pic:cNvPr id="0" name="image9.png"/>
                     <pic:cNvPicPr preferRelativeResize="0"/>
                   </pic:nvPicPr>
                   <pic:blipFill>
@@ -3188,12 +3188,12 @@
           <wp:inline distB="114300" distT="114300" distL="114300" distR="114300">
             <wp:extent cx="3492697" cy="446108"/>
             <wp:effectExtent b="0" l="0" r="0" t="0"/>
-            <wp:docPr id="19" name="image3.png"/>
+            <wp:docPr id="20" name="image14.png"/>
             <a:graphic>
               <a:graphicData uri="http://schemas.openxmlformats.org/drawingml/2006/picture">
                 <pic:pic>
                   <pic:nvPicPr>
-                    <pic:cNvPr id="0" name="image3.png"/>
+                    <pic:cNvPr id="0" name="image14.png"/>
                     <pic:cNvPicPr preferRelativeResize="0"/>
                   </pic:nvPicPr>
                   <pic:blipFill>
@@ -3825,7 +3825,24 @@
           <w:vertAlign w:val="baseline"/>
           <w:rtl w:val="0"/>
         </w:rPr>
-        <w:t xml:space="preserve"> database, you can find “closed with relief” in </w:t>
+        <w:t xml:space="preserve"> database, you can find “closed with relief” </w:t>
+      </w:r>
+      <w:r>
+        <w:rPr>
+          <w:rFonts w:ascii="Times New Roman" w:cs="Times New Roman" w:eastAsia="Times New Roman" w:hAnsi="Times New Roman"/>
+          <w:b w:val="0"/>
+          <w:i w:val="0"/>
+          <w:smallCaps w:val="0"/>
+          <w:strike w:val="0"/>
+          <w:color w:val="000000"/>
+          <w:sz w:val="24"/>
+          <w:szCs w:val="24"/>
+          <w:u w:val="none"/>
+          <w:shd w:fill="auto" w:val="clear"/>
+          <w:vertAlign w:val="baseline"/>
+          <w:rtl w:val="0"/>
+        </w:rPr>
+        <w:t xml:space="preserve">in the </w:t>
       </w:r>
       <w:r>
         <w:rPr>
@@ -4292,7 +4309,7 @@
           <w:szCs w:val="24"/>
           <w:rtl w:val="0"/>
         </w:rPr>
-        <w:t xml:space="preserve">M&amp;T Bank </w:t>
+        <w:t xml:space="preserve">Barclays </w:t>
       </w:r>
       <w:r>
         <w:rPr>
@@ -4330,7 +4347,7 @@
           <w:szCs w:val="24"/>
           <w:rtl w:val="0"/>
         </w:rPr>
-        <w:t xml:space="preserve">0.7826</w:t>
+        <w:t xml:space="preserve">0.4286</w:t>
       </w:r>
       <w:r>
         <w:rPr>
@@ -4580,7 +4597,7 @@
           <w:szCs w:val="24"/>
           <w:rtl w:val="0"/>
         </w:rPr>
-        <w:t xml:space="preserve">LIMIT 1;</w:t>
+        <w:t xml:space="preserve">LIMIT 5;</w:t>
       </w:r>
     </w:p>
     <w:p>
@@ -4648,8 +4665,16 @@
         <w:ind w:left="720" w:firstLine="0"/>
         <w:rPr>
           <w:rFonts w:ascii="Times New Roman" w:cs="Times New Roman" w:eastAsia="Times New Roman" w:hAnsi="Times New Roman"/>
-          <w:sz w:val="24"/>
-          <w:szCs w:val="24"/>
+          <w:b w:val="0"/>
+          <w:i w:val="0"/>
+          <w:smallCaps w:val="0"/>
+          <w:strike w:val="0"/>
+          <w:color w:val="000000"/>
+          <w:sz w:val="24"/>
+          <w:szCs w:val="24"/>
+          <w:u w:val="none"/>
+          <w:shd w:fill="auto" w:val="clear"/>
+          <w:vertAlign w:val="baseline"/>
         </w:rPr>
       </w:pPr>
       <w:r>
@@ -4660,9 +4685,9 @@
         </w:rPr>
         <w:drawing>
           <wp:inline distB="114300" distT="114300" distL="114300" distR="114300">
-            <wp:extent cx="3924300" cy="485775"/>
+            <wp:extent cx="4895850" cy="1428750"/>
             <wp:effectExtent b="0" l="0" r="0" t="0"/>
-            <wp:docPr id="21" name="image16.png"/>
+            <wp:docPr id="13" name="image16.png"/>
             <a:graphic>
               <a:graphicData uri="http://schemas.openxmlformats.org/drawingml/2006/picture">
                 <pic:pic>
@@ -4680,7 +4705,7 @@
                   <pic:spPr>
                     <a:xfrm>
                       <a:off x="0" y="0"/>
-                      <a:ext cx="3924300" cy="485775"/>
+                      <a:ext cx="4895850" cy="1428750"/>
                     </a:xfrm>
                     <a:prstGeom prst="rect"/>
                     <a:ln/>
@@ -4699,74 +4724,6 @@
     </w:p>
     <w:p>
       <w:pPr>
-        <w:ind w:left="720" w:firstLine="0"/>
-        <w:rPr>
-          <w:rFonts w:ascii="Times New Roman" w:cs="Times New Roman" w:eastAsia="Times New Roman" w:hAnsi="Times New Roman"/>
-          <w:i w:val="1"/>
-          <w:sz w:val="24"/>
-          <w:szCs w:val="24"/>
-        </w:rPr>
-      </w:pPr>
-      <w:r>
-        <w:rPr>
-          <w:rtl w:val="0"/>
-        </w:rPr>
-      </w:r>
-    </w:p>
-    <w:p>
-      <w:pPr>
-        <w:ind w:left="720" w:firstLine="0"/>
-        <w:rPr>
-          <w:rFonts w:ascii="Times New Roman" w:cs="Times New Roman" w:eastAsia="Times New Roman" w:hAnsi="Times New Roman"/>
-          <w:sz w:val="24"/>
-          <w:szCs w:val="24"/>
-        </w:rPr>
-      </w:pPr>
-      <w:r>
-        <w:rPr>
-          <w:rtl w:val="0"/>
-        </w:rPr>
-      </w:r>
-    </w:p>
-    <w:p>
-      <w:pPr>
-        <w:keepNext w:val="0"/>
-        <w:keepLines w:val="0"/>
-        <w:pageBreakBefore w:val="0"/>
-        <w:widowControl w:val="1"/>
-        <w:pBdr>
-          <w:top w:space="0" w:sz="0" w:val="nil"/>
-          <w:left w:space="0" w:sz="0" w:val="nil"/>
-          <w:bottom w:space="0" w:sz="0" w:val="nil"/>
-          <w:right w:space="0" w:sz="0" w:val="nil"/>
-          <w:between w:space="0" w:sz="0" w:val="nil"/>
-        </w:pBdr>
-        <w:shd w:fill="auto" w:val="clear"/>
-        <w:spacing w:after="0" w:before="0" w:line="259" w:lineRule="auto"/>
-        <w:ind w:left="0" w:right="0" w:firstLine="0"/>
-        <w:jc w:val="both"/>
-        <w:rPr>
-          <w:rFonts w:ascii="Times New Roman" w:cs="Times New Roman" w:eastAsia="Times New Roman" w:hAnsi="Times New Roman"/>
-          <w:b w:val="0"/>
-          <w:i w:val="0"/>
-          <w:smallCaps w:val="0"/>
-          <w:strike w:val="0"/>
-          <w:color w:val="000000"/>
-          <w:sz w:val="24"/>
-          <w:szCs w:val="24"/>
-          <w:u w:val="none"/>
-          <w:shd w:fill="auto" w:val="clear"/>
-          <w:vertAlign w:val="baseline"/>
-        </w:rPr>
-      </w:pPr>
-      <w:r>
-        <w:rPr>
-          <w:rtl w:val="0"/>
-        </w:rPr>
-      </w:r>
-    </w:p>
-    <w:p>
-      <w:pPr>
         <w:keepNext w:val="0"/>
         <w:keepLines w:val="0"/>
         <w:pageBreakBefore w:val="0"/>
@@ -5469,9 +5426,9 @@
         </w:rPr>
         <w:drawing>
           <wp:inline distB="114300" distT="114300" distL="114300" distR="114300">
-            <wp:extent cx="3033713" cy="435929"/>
+            <wp:extent cx="3181350" cy="504825"/>
             <wp:effectExtent b="0" l="0" r="0" t="0"/>
-            <wp:docPr id="13" name="image13.png"/>
+            <wp:docPr id="15" name="image13.png"/>
             <a:graphic>
               <a:graphicData uri="http://schemas.openxmlformats.org/drawingml/2006/picture">
                 <pic:pic>
@@ -5481,7 +5438,7 @@
                   </pic:nvPicPr>
                   <pic:blipFill>
                     <a:blip r:embed="rId11"/>
-                    <a:srcRect b="0" l="0" r="0" t="5638"/>
+                    <a:srcRect b="0" l="0" r="0" t="0"/>
                     <a:stretch>
                       <a:fillRect/>
                     </a:stretch>
@@ -5489,7 +5446,7 @@
                   <pic:spPr>
                     <a:xfrm>
                       <a:off x="0" y="0"/>
-                      <a:ext cx="3033713" cy="435929"/>
+                      <a:ext cx="3181350" cy="504825"/>
                     </a:xfrm>
                     <a:prstGeom prst="rect"/>
                     <a:ln/>
@@ -7159,12 +7116,12 @@
           <wp:inline distB="114300" distT="114300" distL="114300" distR="114300">
             <wp:extent cx="2601634" cy="974395"/>
             <wp:effectExtent b="0" l="0" r="0" t="0"/>
-            <wp:docPr id="11" name="image2.png"/>
+            <wp:docPr id="11" name="image10.png"/>
             <a:graphic>
               <a:graphicData uri="http://schemas.openxmlformats.org/drawingml/2006/picture">
                 <pic:pic>
                   <pic:nvPicPr>
-                    <pic:cNvPr id="0" name="image2.png"/>
+                    <pic:cNvPr id="0" name="image10.png"/>
                     <pic:cNvPicPr preferRelativeResize="0"/>
                   </pic:nvPicPr>
                   <pic:blipFill>
@@ -7196,7 +7153,6 @@
     </w:p>
     <w:p>
       <w:pPr>
-        <w:ind w:left="720" w:firstLine="0"/>
         <w:rPr>
           <w:rFonts w:ascii="Times New Roman" w:cs="Times New Roman" w:eastAsia="Times New Roman" w:hAnsi="Times New Roman"/>
           <w:sz w:val="24"/>
@@ -7529,43 +7485,6 @@
       </w:pPr>
       <w:r>
         <w:rPr>
-          <w:rtl w:val="0"/>
-        </w:rPr>
-      </w:r>
-    </w:p>
-    <w:p>
-      <w:pPr>
-        <w:keepNext w:val="0"/>
-        <w:keepLines w:val="0"/>
-        <w:pageBreakBefore w:val="0"/>
-        <w:widowControl w:val="1"/>
-        <w:pBdr>
-          <w:top w:space="0" w:sz="0" w:val="nil"/>
-          <w:left w:space="0" w:sz="0" w:val="nil"/>
-          <w:bottom w:space="0" w:sz="0" w:val="nil"/>
-          <w:right w:space="0" w:sz="0" w:val="nil"/>
-          <w:between w:space="0" w:sz="0" w:val="nil"/>
-        </w:pBdr>
-        <w:shd w:fill="auto" w:val="clear"/>
-        <w:spacing w:after="0" w:before="0" w:line="259" w:lineRule="auto"/>
-        <w:ind w:left="720" w:right="0" w:firstLine="0"/>
-        <w:jc w:val="both"/>
-        <w:rPr>
-          <w:rFonts w:ascii="Times New Roman" w:cs="Times New Roman" w:eastAsia="Times New Roman" w:hAnsi="Times New Roman"/>
-          <w:b w:val="0"/>
-          <w:i w:val="0"/>
-          <w:smallCaps w:val="0"/>
-          <w:strike w:val="0"/>
-          <w:color w:val="000000"/>
-          <w:sz w:val="24"/>
-          <w:szCs w:val="24"/>
-          <w:u w:val="none"/>
-          <w:shd w:fill="auto" w:val="clear"/>
-          <w:vertAlign w:val="baseline"/>
-        </w:rPr>
-      </w:pPr>
-      <w:r>
-        <w:rPr>
           <w:rFonts w:ascii="Times New Roman" w:cs="Times New Roman" w:eastAsia="Times New Roman" w:hAnsi="Times New Roman"/>
           <w:b w:val="0"/>
           <w:i w:val="0"/>
@@ -7685,7 +7604,7 @@
           <w:szCs w:val="24"/>
           <w:rtl w:val="0"/>
         </w:rPr>
-        <w:t xml:space="preserve">52</w:t>
+        <w:t xml:space="preserve">13</w:t>
       </w:r>
       <w:r>
         <w:rPr>
@@ -7961,7 +7880,23 @@
           <w:szCs w:val="24"/>
           <w:rtl w:val="0"/>
         </w:rPr>
-        <w:t xml:space="preserve">LIMIT 1;</w:t>
+        <w:t xml:space="preserve">LIMIT 5;</w:t>
+      </w:r>
+    </w:p>
+    <w:p>
+      <w:pPr>
+        <w:ind w:left="0" w:firstLine="0"/>
+        <w:rPr>
+          <w:rFonts w:ascii="Times New Roman" w:cs="Times New Roman" w:eastAsia="Times New Roman" w:hAnsi="Times New Roman"/>
+          <w:b w:val="1"/>
+          <w:sz w:val="24"/>
+          <w:szCs w:val="24"/>
+        </w:rPr>
+      </w:pPr>
+      <w:r>
+        <w:rPr>
+          <w:rtl w:val="0"/>
+        </w:rPr>
       </w:r>
     </w:p>
     <w:p>
@@ -7969,15 +7904,18 @@
         <w:ind w:left="720" w:firstLine="0"/>
         <w:rPr>
           <w:rFonts w:ascii="Times New Roman" w:cs="Times New Roman" w:eastAsia="Times New Roman" w:hAnsi="Times New Roman"/>
-          <w:b w:val="1"/>
-          <w:sz w:val="24"/>
-          <w:szCs w:val="24"/>
-        </w:rPr>
-      </w:pPr>
-      <w:r>
-        <w:rPr>
-          <w:rtl w:val="0"/>
-        </w:rPr>
+          <w:sz w:val="24"/>
+          <w:szCs w:val="24"/>
+        </w:rPr>
+      </w:pPr>
+      <w:r>
+        <w:rPr>
+          <w:rFonts w:ascii="Times New Roman" w:cs="Times New Roman" w:eastAsia="Times New Roman" w:hAnsi="Times New Roman"/>
+          <w:sz w:val="24"/>
+          <w:szCs w:val="24"/>
+          <w:rtl w:val="0"/>
+        </w:rPr>
+        <w:t xml:space="preserve">The result query table of Question 7</w:t>
       </w:r>
     </w:p>
     <w:p>
@@ -7985,27 +7923,16 @@
         <w:ind w:left="720" w:firstLine="0"/>
         <w:rPr>
           <w:rFonts w:ascii="Times New Roman" w:cs="Times New Roman" w:eastAsia="Times New Roman" w:hAnsi="Times New Roman"/>
-          <w:sz w:val="24"/>
-          <w:szCs w:val="24"/>
-        </w:rPr>
-      </w:pPr>
-      <w:r>
-        <w:rPr>
-          <w:rFonts w:ascii="Times New Roman" w:cs="Times New Roman" w:eastAsia="Times New Roman" w:hAnsi="Times New Roman"/>
-          <w:sz w:val="24"/>
-          <w:szCs w:val="24"/>
-          <w:rtl w:val="0"/>
-        </w:rPr>
-        <w:t xml:space="preserve">The result query table of Question 7</w:t>
-      </w:r>
-    </w:p>
-    <w:p>
-      <w:pPr>
-        <w:ind w:left="720" w:firstLine="0"/>
-        <w:rPr>
-          <w:rFonts w:ascii="Times New Roman" w:cs="Times New Roman" w:eastAsia="Times New Roman" w:hAnsi="Times New Roman"/>
-          <w:sz w:val="24"/>
-          <w:szCs w:val="24"/>
+          <w:b w:val="0"/>
+          <w:i w:val="0"/>
+          <w:smallCaps w:val="0"/>
+          <w:strike w:val="0"/>
+          <w:color w:val="000000"/>
+          <w:sz w:val="24"/>
+          <w:szCs w:val="24"/>
+          <w:u w:val="none"/>
+          <w:shd w:fill="auto" w:val="clear"/>
+          <w:vertAlign w:val="baseline"/>
         </w:rPr>
       </w:pPr>
       <w:r>
@@ -8016,14 +7943,14 @@
         </w:rPr>
         <w:drawing>
           <wp:inline distB="114300" distT="114300" distL="114300" distR="114300">
-            <wp:extent cx="3343275" cy="476250"/>
+            <wp:extent cx="3176667" cy="1383702"/>
             <wp:effectExtent b="0" l="0" r="0" t="0"/>
-            <wp:docPr id="18" name="image1.png"/>
+            <wp:docPr id="16" name="image15.png"/>
             <a:graphic>
               <a:graphicData uri="http://schemas.openxmlformats.org/drawingml/2006/picture">
                 <pic:pic>
                   <pic:nvPicPr>
-                    <pic:cNvPr id="0" name="image1.png"/>
+                    <pic:cNvPr id="0" name="image15.png"/>
                     <pic:cNvPicPr preferRelativeResize="0"/>
                   </pic:nvPicPr>
                   <pic:blipFill>
@@ -8036,7 +7963,7 @@
                   <pic:spPr>
                     <a:xfrm>
                       <a:off x="0" y="0"/>
-                      <a:ext cx="3343275" cy="476250"/>
+                      <a:ext cx="3176667" cy="1383702"/>
                     </a:xfrm>
                     <a:prstGeom prst="rect"/>
                     <a:ln/>
@@ -8047,58 +7974,6 @@
           </wp:inline>
         </w:drawing>
       </w:r>
-      <w:r>
-        <w:rPr>
-          <w:rtl w:val="0"/>
-        </w:rPr>
-      </w:r>
-    </w:p>
-    <w:p>
-      <w:pPr>
-        <w:ind w:left="720" w:firstLine="0"/>
-        <w:rPr>
-          <w:rFonts w:ascii="Times New Roman" w:cs="Times New Roman" w:eastAsia="Times New Roman" w:hAnsi="Times New Roman"/>
-          <w:sz w:val="24"/>
-          <w:szCs w:val="24"/>
-        </w:rPr>
-      </w:pPr>
-      <w:r>
-        <w:rPr>
-          <w:rtl w:val="0"/>
-        </w:rPr>
-      </w:r>
-    </w:p>
-    <w:p>
-      <w:pPr>
-        <w:keepNext w:val="0"/>
-        <w:keepLines w:val="0"/>
-        <w:pageBreakBefore w:val="0"/>
-        <w:widowControl w:val="1"/>
-        <w:pBdr>
-          <w:top w:space="0" w:sz="0" w:val="nil"/>
-          <w:left w:space="0" w:sz="0" w:val="nil"/>
-          <w:bottom w:space="0" w:sz="0" w:val="nil"/>
-          <w:right w:space="0" w:sz="0" w:val="nil"/>
-          <w:between w:space="0" w:sz="0" w:val="nil"/>
-        </w:pBdr>
-        <w:shd w:fill="auto" w:val="clear"/>
-        <w:spacing w:after="0" w:before="0" w:line="259" w:lineRule="auto"/>
-        <w:ind w:left="0" w:right="0" w:firstLine="0"/>
-        <w:jc w:val="left"/>
-        <w:rPr>
-          <w:rFonts w:ascii="Times New Roman" w:cs="Times New Roman" w:eastAsia="Times New Roman" w:hAnsi="Times New Roman"/>
-          <w:b w:val="0"/>
-          <w:i w:val="0"/>
-          <w:smallCaps w:val="0"/>
-          <w:strike w:val="0"/>
-          <w:color w:val="000000"/>
-          <w:sz w:val="24"/>
-          <w:szCs w:val="24"/>
-          <w:u w:val="none"/>
-          <w:shd w:fill="auto" w:val="clear"/>
-          <w:vertAlign w:val="baseline"/>
-        </w:rPr>
-      </w:pPr>
       <w:r>
         <w:rPr>
           <w:rtl w:val="0"/>
@@ -11734,12 +11609,12 @@
           <wp:inline distB="114300" distT="114300" distL="114300" distR="114300">
             <wp:extent cx="1841458" cy="435614"/>
             <wp:effectExtent b="0" l="0" r="0" t="0"/>
-            <wp:docPr id="9" name="image11.png"/>
+            <wp:docPr id="9" name="image5.png"/>
             <a:graphic>
               <a:graphicData uri="http://schemas.openxmlformats.org/drawingml/2006/picture">
                 <pic:pic>
                   <pic:nvPicPr>
-                    <pic:cNvPr id="0" name="image11.png"/>
+                    <pic:cNvPr id="0" name="image5.png"/>
                     <pic:cNvPicPr preferRelativeResize="0"/>
                   </pic:nvPicPr>
                   <pic:blipFill>
@@ -11859,12 +11734,12 @@
           <wp:inline distB="114300" distT="114300" distL="114300" distR="114300">
             <wp:extent cx="2104321" cy="393331"/>
             <wp:effectExtent b="0" l="0" r="0" t="0"/>
-            <wp:docPr id="14" name="image14.png"/>
+            <wp:docPr id="14" name="image11.png"/>
             <a:graphic>
               <a:graphicData uri="http://schemas.openxmlformats.org/drawingml/2006/picture">
                 <pic:pic>
                   <pic:nvPicPr>
-                    <pic:cNvPr id="0" name="image14.png"/>
+                    <pic:cNvPr id="0" name="image11.png"/>
                     <pic:cNvPicPr preferRelativeResize="0"/>
                   </pic:nvPicPr>
                   <pic:blipFill>
@@ -11984,12 +11859,12 @@
           <wp:inline distB="114300" distT="114300" distL="114300" distR="114300">
             <wp:extent cx="2081213" cy="412493"/>
             <wp:effectExtent b="0" l="0" r="0" t="0"/>
-            <wp:docPr id="8" name="image12.png"/>
+            <wp:docPr id="8" name="image1.png"/>
             <a:graphic>
               <a:graphicData uri="http://schemas.openxmlformats.org/drawingml/2006/picture">
                 <pic:pic>
                   <pic:nvPicPr>
-                    <pic:cNvPr id="0" name="image12.png"/>
+                    <pic:cNvPr id="0" name="image1.png"/>
                     <pic:cNvPicPr preferRelativeResize="0"/>
                   </pic:nvPicPr>
                   <pic:blipFill>
@@ -12622,12 +12497,12 @@
           <wp:inline distB="0" distT="0" distL="0" distR="0">
             <wp:extent cx="6382723" cy="2148032"/>
             <wp:effectExtent b="0" l="0" r="0" t="0"/>
-            <wp:docPr id="7" name="image15.png"/>
+            <wp:docPr id="7" name="image12.png"/>
             <a:graphic>
               <a:graphicData uri="http://schemas.openxmlformats.org/drawingml/2006/picture">
                 <pic:pic>
                   <pic:nvPicPr>
-                    <pic:cNvPr id="0" name="image15.png"/>
+                    <pic:cNvPr id="0" name="image12.png"/>
                     <pic:cNvPicPr preferRelativeResize="0"/>
                   </pic:nvPicPr>
                   <pic:blipFill>
@@ -13240,12 +13115,12 @@
                 <wp:inline distB="0" distT="0" distL="0" distR="0">
                   <wp:extent cx="2262188" cy="1883617"/>
                   <wp:effectExtent b="0" l="0" r="0" t="0"/>
-                  <wp:docPr id="16" name="image5.png"/>
+                  <wp:docPr id="18" name="image4.png"/>
                   <a:graphic>
                     <a:graphicData uri="http://schemas.openxmlformats.org/drawingml/2006/picture">
                       <pic:pic>
                         <pic:nvPicPr>
-                          <pic:cNvPr id="0" name="image5.png"/>
+                          <pic:cNvPr id="0" name="image4.png"/>
                           <pic:cNvPicPr preferRelativeResize="0"/>
                         </pic:nvPicPr>
                         <pic:blipFill>
@@ -13327,12 +13202,12 @@
                 <wp:inline distB="0" distT="0" distL="0" distR="0">
                   <wp:extent cx="3030611" cy="1823731"/>
                   <wp:effectExtent b="0" l="0" r="0" t="0"/>
-                  <wp:docPr id="15" name="image9.png"/>
+                  <wp:docPr id="17" name="image6.png"/>
                   <a:graphic>
                     <a:graphicData uri="http://schemas.openxmlformats.org/drawingml/2006/picture">
                       <pic:pic>
                         <pic:nvPicPr>
-                          <pic:cNvPr id="0" name="image9.png"/>
+                          <pic:cNvPr id="0" name="image6.png"/>
                           <pic:cNvPicPr preferRelativeResize="0"/>
                         </pic:nvPicPr>
                         <pic:blipFill>
@@ -13951,12 +13826,12 @@
           <wp:inline distB="114300" distT="114300" distL="114300" distR="114300">
             <wp:extent cx="4867275" cy="3086100"/>
             <wp:effectExtent b="0" l="0" r="0" t="0"/>
-            <wp:docPr id="10" name="image10.png"/>
+            <wp:docPr id="10" name="image3.png"/>
             <a:graphic>
               <a:graphicData uri="http://schemas.openxmlformats.org/drawingml/2006/picture">
                 <pic:pic>
                   <pic:nvPicPr>
-                    <pic:cNvPr id="0" name="image10.png"/>
+                    <pic:cNvPr id="0" name="image3.png"/>
                     <pic:cNvPicPr preferRelativeResize="0"/>
                   </pic:nvPicPr>
                   <pic:blipFill>
@@ -16972,12 +16847,12 @@
           <wp:inline distB="114300" distT="114300" distL="114300" distR="114300">
             <wp:extent cx="1390650" cy="485775"/>
             <wp:effectExtent b="0" l="0" r="0" t="0"/>
-            <wp:docPr id="20" name="image4.png"/>
+            <wp:docPr id="21" name="image2.png"/>
             <a:graphic>
               <a:graphicData uri="http://schemas.openxmlformats.org/drawingml/2006/picture">
                 <pic:pic>
                   <pic:nvPicPr>
-                    <pic:cNvPr id="0" name="image4.png"/>
+                    <pic:cNvPr id="0" name="image2.png"/>
                     <pic:cNvPicPr preferRelativeResize="0"/>
                   </pic:nvPicPr>
                   <pic:blipFill>
@@ -18410,8 +18285,8 @@
 </file>
 
 <file path=customXML/item1.xml><?xml version="1.0" encoding="utf-8"?>
-<go:gDocsCustomXmlDataStorage xmlns:go="http://customooxmlschemas.google.com/" xmlns:r="http://schemas.openxmlformats.org/officeDocument/2006/relationships" uri="GoogleDocsCustomDataVersion1">
-  <go:docsCustomData xmlns:go="http://customooxmlschemas.google.com/" roundtripDataSignature="AMtx7mjzXjSF4iGPF62ncNumTzAL4gVAOQ==">AMUW2mXHS6Dn3f57e7g8K3zpOylaXKiyzbsSPNqYBei/JG6WwJ0XzdR56Im8y3MwgkBBFCa6Tao5N8+2qlkINO4gluCQcGBV/UjAKBRgDO7/UbWsPQmseYM3mLYdYeTW23xktM3h6MB9</go:docsCustomData>
+<go:gDocsCustomXmlDataStorage xmlns:go="http://customooxmlschemas.google.com/" xmlns:r="http://schemas.openxmlformats.org/officeDocument/2006/relationships" uri="GoogleDocsCustomDataVersion2">
+  <go:docsCustomData xmlns:go="http://customooxmlschemas.google.com/" roundtripDataSignature="AMtx7mjzXjSF4iGPF62ncNumTzAL4gVAOQ==">CgMxLjAyCGguZ2pkZ3hzOAByITFmOHhha3dJakVrQWd2NUZabGo2N2gwakxkUEpKNzN0TQ==</go:docsCustomData>
 </go:gDocsCustomXmlDataStorage>
 </file>
 

</xml_diff>